<commit_message>
Added code for Most Likely Tagger
</commit_message>
<xml_diff>
--- a/HW02/HW02_NLP.docx
+++ b/HW02/HW02_NLP.docx
@@ -48,10 +48,7 @@
         <w:jc w:val="both"/>
       </w:pPr>
       <w:r>
-        <w:t>In Ratnaparkhi’s MaxEnt tagger</w:t>
-      </w:r>
-      <w:r>
-        <w:t>, the</w:t>
+        <w:t>In Ratnaparkhi’s MaxEnt tagger, the</w:t>
       </w:r>
       <w:r>
         <w:t xml:space="preserve"> forward procedure for tagging </w:t>
@@ -239,7 +236,15 @@
     </w:p>
     <w:p>
       <w:r>
-        <w:t>The brown corpus is a collection of 500 American English documents spread across various categories whereas Treebank corpus has sentences from Wall Street Journals. The words in these corpora are tagged with parts of speech. The tagged corpora is preprocessed (say X</w:t>
+        <w:t xml:space="preserve">The brown corpus is a collection of 500 American English documents spread across various categories whereas Treebank corpus has sentences from Wall Street Journals. The words in these corpora are tagged with parts of speech. The tagged corpora </w:t>
+      </w:r>
+      <w:proofErr w:type="gramStart"/>
+      <w:r>
+        <w:t>is</w:t>
+      </w:r>
+      <w:proofErr w:type="gramEnd"/>
+      <w:r>
+        <w:t xml:space="preserve"> preprocessed (say X</w:t>
       </w:r>
       <w:r>
         <w:rPr>
@@ -275,12 +280,14 @@
       <w:r>
         <w:t xml:space="preserve"> </w:t>
       </w:r>
+      <w:proofErr w:type="spellStart"/>
       <w:r>
         <w:rPr>
           <w:highlight w:val="cyan"/>
         </w:rPr>
         <w:t>Count_of_the_word</w:t>
       </w:r>
+      <w:proofErr w:type="spellEnd"/>
       <w:r>
         <w:t xml:space="preserve"> Tags </w:t>
       </w:r>
@@ -296,7 +303,10 @@
         <w:pStyle w:val="Heading3"/>
       </w:pPr>
       <w:r>
-        <w:t xml:space="preserve">5.2.2 </w:t>
+        <w:t>5.1.1</w:t>
+      </w:r>
+      <w:r>
+        <w:t xml:space="preserve"> </w:t>
       </w:r>
       <w:r>
         <w:t>Brown Corpus</w:t>
@@ -704,7 +714,10 @@
         <w:pStyle w:val="Heading3"/>
       </w:pPr>
       <w:r>
-        <w:t xml:space="preserve">5.2.3 </w:t>
+        <w:t>5.1.2</w:t>
+      </w:r>
+      <w:r>
+        <w:t xml:space="preserve"> </w:t>
       </w:r>
       <w:r>
         <w:t>Penn Treebank</w:t>
@@ -1292,7 +1305,7 @@
         <w:t xml:space="preserve"> upon the no of different tags </w:t>
       </w:r>
       <w:r>
-        <w:t>that the word takes are computed. The counts for the words that take more than 1 tag are shown in Figure 1 and Figure 2 for Brown and Penn Treebank respectively. Its observed that, the total</w:t>
+        <w:t>that the word takes are computed. The counts for the words that take more than 1 tag are shown in Figure 1 for Brown and Penn Treebank. Its observed that, the total</w:t>
       </w:r>
       <w:r>
         <w:t xml:space="preserve"> no of words having</w:t>
@@ -1307,10 +1320,7 @@
         <w:t xml:space="preserve">. Out of them, </w:t>
       </w:r>
       <w:r>
-        <w:t>68.3</w:t>
-      </w:r>
-      <w:r>
-        <w:t>% and 77.2% of the words are can possibly have 2 tags for brown and Penn Treebank respectively. So, its easy to disambiguate the tags for these words</w:t>
+        <w:t>68.3% and 77.2% of the words are can possibly have 2 tags for brown and Penn Treebank respectively. So, its easy to disambiguate the tags for these words</w:t>
       </w:r>
       <w:r>
         <w:t xml:space="preserve"> because the various tags associated with a word are not equally likely</w:t>
@@ -1566,7 +1576,7 @@
                     <pic:cNvPicPr/>
                   </pic:nvPicPr>
                   <pic:blipFill>
-                    <a:blip r:embed="rId7"/>
+                    <a:blip r:embed="rId8"/>
                     <a:stretch>
                       <a:fillRect/>
                     </a:stretch>
@@ -1587,16 +1597,13 @@
         </w:drawing>
       </w:r>
       <w:r>
-        <w:t xml:space="preserve">      </w:t>
-      </w:r>
-      <w:r>
         <w:rPr>
           <w:noProof/>
         </w:rPr>
         <w:drawing>
-          <wp:inline distT="0" distB="0" distL="0" distR="0" wp14:anchorId="21A27844" wp14:editId="47EBE650">
-            <wp:extent cx="2524152" cy="1395651"/>
-            <wp:effectExtent l="0" t="0" r="0" b="1905"/>
+          <wp:inline distT="0" distB="0" distL="0" distR="0" wp14:anchorId="4EC262FF" wp14:editId="04A54B82">
+            <wp:extent cx="2516798" cy="1391585"/>
+            <wp:effectExtent l="0" t="0" r="0" b="5715"/>
             <wp:docPr id="5" name="Picture 5"/>
             <wp:cNvGraphicFramePr>
               <a:graphicFrameLocks xmlns:a="http://schemas.openxmlformats.org/drawingml/2006/main" noChangeAspect="1"/>
@@ -1609,7 +1616,7 @@
                     <pic:cNvPicPr/>
                   </pic:nvPicPr>
                   <pic:blipFill>
-                    <a:blip r:embed="rId8"/>
+                    <a:blip r:embed="rId9"/>
                     <a:stretch>
                       <a:fillRect/>
                     </a:stretch>
@@ -1617,7 +1624,7 @@
                   <pic:spPr>
                     <a:xfrm>
                       <a:off x="0" y="0"/>
-                      <a:ext cx="2559079" cy="1414963"/>
+                      <a:ext cx="2572129" cy="1422179"/>
                     </a:xfrm>
                     <a:prstGeom prst="rect">
                       <a:avLst/>
@@ -1633,7 +1640,7 @@
     <w:p>
       <w:pPr>
         <w:pStyle w:val="Caption"/>
-        <w:ind w:firstLine="720"/>
+        <w:ind w:left="1440" w:firstLine="720"/>
         <w:jc w:val="both"/>
       </w:pPr>
       <w:r>
@@ -1648,43 +1655,286 @@
         </w:r>
       </w:fldSimple>
       <w:r>
-        <w:t xml:space="preserve"> Brown Corpus</w:t>
-      </w:r>
-      <w:r>
-        <w:tab/>
-      </w:r>
-      <w:r>
-        <w:tab/>
-      </w:r>
-      <w:r>
-        <w:tab/>
-      </w:r>
-      <w:r>
-        <w:tab/>
-        <w:t>Figure 2 Penn Tree Bank</w:t>
+        <w:t xml:space="preserve"> Brown Corpus and Penn Treebank</w:t>
       </w:r>
     </w:p>
     <w:p>
       <w:pPr>
-        <w:pStyle w:val="Heading1"/>
+        <w:keepNext/>
+        <w:jc w:val="both"/>
       </w:pPr>
       <w:r>
         <w:lastRenderedPageBreak/>
-        <w:t>6. HMM POS Tagging</w:t>
+        <w:t xml:space="preserve">      </w:t>
       </w:r>
     </w:p>
     <w:p>
       <w:pPr>
+        <w:keepNext/>
+        <w:jc w:val="both"/>
+        <w:sectPr>
+          <w:headerReference w:type="default" r:id="rId10"/>
+          <w:pgSz w:w="12240" w:h="15840"/>
+          <w:pgMar w:top="1440" w:right="1440" w:bottom="1440" w:left="1440" w:header="720" w:footer="720" w:gutter="0"/>
+          <w:cols w:space="720"/>
+          <w:docGrid w:linePitch="360"/>
+        </w:sectPr>
+      </w:pPr>
+    </w:p>
+    <w:p>
+      <w:pPr>
+        <w:keepNext/>
+        <w:jc w:val="both"/>
+        <w:sectPr>
+          <w:type w:val="continuous"/>
+          <w:pgSz w:w="12240" w:h="15840"/>
+          <w:pgMar w:top="1440" w:right="1440" w:bottom="1440" w:left="1440" w:header="720" w:footer="720" w:gutter="0"/>
+          <w:cols w:num="2" w:space="720"/>
+          <w:docGrid w:linePitch="360"/>
+        </w:sectPr>
+      </w:pPr>
+    </w:p>
+    <w:p>
+      <w:pPr>
+        <w:keepNext/>
+        <w:jc w:val="both"/>
+      </w:pPr>
+    </w:p>
+    <w:p>
+      <w:pPr>
+        <w:pStyle w:val="Caption"/>
+        <w:ind w:firstLine="720"/>
+        <w:jc w:val="both"/>
+      </w:pPr>
+      <w:r>
+        <w:t xml:space="preserve">Figure </w:t>
+      </w:r>
+      <w:r>
+        <w:fldChar w:fldCharType="begin"/>
+      </w:r>
+      <w:r>
+        <w:instrText xml:space="preserve"> SEQ Figure \* ARABIC </w:instrText>
+      </w:r>
+      <w:r>
+        <w:fldChar w:fldCharType="separate"/>
+      </w:r>
+      <w:r>
+        <w:rPr>
+          <w:noProof/>
+        </w:rPr>
+        <w:t>2</w:t>
+      </w:r>
+      <w:r>
+        <w:rPr>
+          <w:noProof/>
+        </w:rPr>
+        <w:fldChar w:fldCharType="end"/>
+      </w:r>
+      <w:r>
+        <w:t xml:space="preserve"> Brown Corpus</w:t>
+      </w:r>
+      <w:r>
+        <w:tab/>
+      </w:r>
+      <w:r>
+        <w:tab/>
+      </w:r>
+      <w:r>
+        <w:tab/>
+      </w:r>
+      <w:r>
+        <w:tab/>
+      </w:r>
+    </w:p>
+    <w:p>
+      <w:pPr>
         <w:pStyle w:val="Heading1"/>
       </w:pPr>
+      <w:r>
+        <w:t>6. HMM POS Tagging</w:t>
+      </w:r>
+    </w:p>
+    <w:p>
+      <w:pPr>
+        <w:pStyle w:val="Heading2"/>
+      </w:pPr>
+      <w:r>
+        <w:t xml:space="preserve">6.1 </w:t>
+      </w:r>
+      <w:r>
+        <w:t>Evaluating multiple models for HMM POS</w:t>
+      </w:r>
+    </w:p>
+    <w:p/>
+    <w:p>
+      <w:pPr>
+        <w:jc w:val="both"/>
+      </w:pPr>
+      <w:r>
+        <w:t xml:space="preserve">The Hidden Markov Model is tested with MLE, Laplace, Witten Bell, Simple Good Turing smoothing estimators. Along it with it, a base line system Most likely tag Tagger is used to compare it with HMM’s. The accuracies of these models are reported in Figure 3 </w:t>
+      </w:r>
+      <w:r>
+        <w:t>when a) all words b) out-of-vocabulary words</w:t>
+      </w:r>
+      <w:r>
+        <w:t xml:space="preserve"> </w:t>
+      </w:r>
+      <w:r>
+        <w:t xml:space="preserve">      c) </w:t>
+      </w:r>
+      <w:r>
+        <w:t xml:space="preserve">words with out punctuation’s </w:t>
+      </w:r>
+      <w:r>
+        <w:t xml:space="preserve">d) </w:t>
+      </w:r>
+      <w:r>
+        <w:t>top 10 entropy words are used. From Figure 3, clearly smoothing has a key ro</w:t>
+      </w:r>
+      <w:r>
+        <w:t>le to play in HMM training. When all words in the test data are considered, there is an absolute increase of 50% from MLE to Laplace. Similar trend has been observed in b) c) and d) cases.</w:t>
+      </w:r>
       <w:bookmarkStart w:id="0" w:name="_GoBack"/>
       <w:bookmarkEnd w:id="0"/>
-      <w:r>
-        <w:t xml:space="preserve">      </w:t>
+    </w:p>
+    <w:p>
+      <w:pPr>
+        <w:keepNext/>
+      </w:pPr>
+      <w:r>
+        <w:rPr>
+          <w:noProof/>
+        </w:rPr>
+        <w:drawing>
+          <wp:inline distT="0" distB="0" distL="0" distR="0" wp14:anchorId="2165AA1F" wp14:editId="05CE8937">
+            <wp:extent cx="6223635" cy="2000152"/>
+            <wp:effectExtent l="0" t="0" r="24765" b="6985"/>
+            <wp:docPr id="9" name="Chart 9"/>
+            <wp:cNvGraphicFramePr/>
+            <a:graphic xmlns:a="http://schemas.openxmlformats.org/drawingml/2006/main">
+              <a:graphicData uri="http://schemas.openxmlformats.org/drawingml/2006/chart">
+                <c:chart xmlns:c="http://schemas.openxmlformats.org/drawingml/2006/chart" xmlns:r="http://schemas.openxmlformats.org/officeDocument/2006/relationships" r:id="rId11"/>
+              </a:graphicData>
+            </a:graphic>
+          </wp:inline>
+        </w:drawing>
+      </w:r>
+    </w:p>
+    <w:p>
+      <w:pPr>
+        <w:pStyle w:val="Caption"/>
+        <w:ind w:left="2880" w:firstLine="720"/>
+      </w:pPr>
+      <w:r>
+        <w:t xml:space="preserve">Figure </w:t>
+      </w:r>
+      <w:fldSimple w:instr=" SEQ Figure \* ARABIC ">
+        <w:r>
+          <w:rPr>
+            <w:noProof/>
+          </w:rPr>
+          <w:t>3</w:t>
+        </w:r>
+      </w:fldSimple>
+      <w:r>
+        <w:t xml:space="preserve"> Evaluating multiple HMM's</w:t>
+      </w:r>
+    </w:p>
+    <w:p>
+      <w:pPr>
+        <w:pStyle w:val="Heading2"/>
+      </w:pPr>
+      <w:r>
+        <w:t xml:space="preserve">6.3 </w:t>
+      </w:r>
+      <w:r>
+        <w:t>Learning Curve</w:t>
+      </w:r>
+    </w:p>
+    <w:p>
+      <w:r>
+        <w:t>The best HMM model is when</w:t>
+      </w:r>
+      <w:r>
+        <w:t xml:space="preserve"> Witten Bill smoothing is used. The learning curve is plotted in Figure 3 by using 10% to 100% of the training data in the increments of 10 and 100% test data on Penn Treebank.</w:t>
+      </w:r>
+      <w:r>
+        <w:t xml:space="preserve"> It is observed that as the training data increases, the performance on test data increases. </w:t>
+      </w:r>
+      <w:r>
+        <w:t xml:space="preserve">There are many parameters like transition probabilities, symbol emission probabilities and start state probabilities that the model has to learn. In order to have good estimates of these values, the model needs to have good amount of training data. </w:t>
+      </w:r>
+      <w:r>
+        <w:t>So, we can see there is a jump in accuracy from 68% to 78% when there is an increase of 10% of the training data set from 10% to 20%.</w:t>
+      </w:r>
+    </w:p>
+    <w:p>
+      <w:pPr>
+        <w:keepNext/>
+      </w:pPr>
+      <w:r>
+        <w:rPr>
+          <w:noProof/>
+        </w:rPr>
+        <w:lastRenderedPageBreak/>
+        <w:drawing>
+          <wp:inline distT="0" distB="0" distL="0" distR="0" wp14:anchorId="7CEFC51D" wp14:editId="6B9FD54B">
+            <wp:extent cx="2847670" cy="1718798"/>
+            <wp:effectExtent l="0" t="0" r="0" b="8890"/>
+            <wp:docPr id="8" name="Picture 8"/>
+            <wp:cNvGraphicFramePr>
+              <a:graphicFrameLocks xmlns:a="http://schemas.openxmlformats.org/drawingml/2006/main" noChangeAspect="1"/>
+            </wp:cNvGraphicFramePr>
+            <a:graphic xmlns:a="http://schemas.openxmlformats.org/drawingml/2006/main">
+              <a:graphicData uri="http://schemas.openxmlformats.org/drawingml/2006/picture">
+                <pic:pic xmlns:pic="http://schemas.openxmlformats.org/drawingml/2006/picture">
+                  <pic:nvPicPr>
+                    <pic:cNvPr id="1" name=""/>
+                    <pic:cNvPicPr/>
+                  </pic:nvPicPr>
+                  <pic:blipFill>
+                    <a:blip r:embed="rId12"/>
+                    <a:stretch>
+                      <a:fillRect/>
+                    </a:stretch>
+                  </pic:blipFill>
+                  <pic:spPr>
+                    <a:xfrm>
+                      <a:off x="0" y="0"/>
+                      <a:ext cx="2893786" cy="1746633"/>
+                    </a:xfrm>
+                    <a:prstGeom prst="rect">
+                      <a:avLst/>
+                    </a:prstGeom>
+                  </pic:spPr>
+                </pic:pic>
+              </a:graphicData>
+            </a:graphic>
+          </wp:inline>
+        </w:drawing>
+      </w:r>
+    </w:p>
+    <w:p>
+      <w:pPr>
+        <w:pStyle w:val="Caption"/>
+      </w:pPr>
+      <w:r>
+        <w:t xml:space="preserve">                                Figure </w:t>
+      </w:r>
+      <w:fldSimple w:instr=" SEQ Figure \* ARABIC ">
+        <w:r>
+          <w:rPr>
+            <w:noProof/>
+          </w:rPr>
+          <w:t>4</w:t>
+        </w:r>
+      </w:fldSimple>
+      <w:r>
+        <w:t xml:space="preserve"> Learning Curve</w:t>
       </w:r>
     </w:p>
     <w:sectPr>
-      <w:headerReference w:type="default" r:id="rId9"/>
+      <w:type w:val="continuous"/>
       <w:pgSz w:w="12240" w:h="15840"/>
       <w:pgMar w:top="1440" w:right="1440" w:bottom="1440" w:left="1440" w:header="720" w:footer="720" w:gutter="0"/>
       <w:cols w:space="720"/>
@@ -2612,6 +2862,1028 @@
 </w:styles>
 </file>
 
+<file path=word/charts/chart1.xml><?xml version="1.0" encoding="utf-8"?>
+<c:chartSpace xmlns:c="http://schemas.openxmlformats.org/drawingml/2006/chart" xmlns:a="http://schemas.openxmlformats.org/drawingml/2006/main" xmlns:r="http://schemas.openxmlformats.org/officeDocument/2006/relationships">
+  <c:date1904 val="0"/>
+  <c:lang val="en-US"/>
+  <c:roundedCorners val="0"/>
+  <mc:AlternateContent xmlns:mc="http://schemas.openxmlformats.org/markup-compatibility/2006">
+    <mc:Choice xmlns:c14="http://schemas.microsoft.com/office/drawing/2007/8/2/chart" Requires="c14">
+      <c14:style val="102"/>
+    </mc:Choice>
+    <mc:Fallback>
+      <c:style val="2"/>
+    </mc:Fallback>
+  </mc:AlternateContent>
+  <c:chart>
+    <c:autoTitleDeleted val="1"/>
+    <c:plotArea>
+      <c:layout/>
+      <c:barChart>
+        <c:barDir val="col"/>
+        <c:grouping val="clustered"/>
+        <c:varyColors val="0"/>
+        <c:ser>
+          <c:idx val="0"/>
+          <c:order val="0"/>
+          <c:tx>
+            <c:strRef>
+              <c:f>Sheet1!$W$4</c:f>
+              <c:strCache>
+                <c:ptCount val="1"/>
+                <c:pt idx="0">
+                  <c:v>all words</c:v>
+                </c:pt>
+              </c:strCache>
+            </c:strRef>
+          </c:tx>
+          <c:spPr>
+            <a:solidFill>
+              <a:schemeClr val="accent1"/>
+            </a:solidFill>
+            <a:ln>
+              <a:noFill/>
+            </a:ln>
+            <a:effectLst/>
+          </c:spPr>
+          <c:invertIfNegative val="0"/>
+          <c:cat>
+            <c:strRef>
+              <c:f>Sheet1!$X$3:$AA$3</c:f>
+              <c:strCache>
+                <c:ptCount val="4"/>
+                <c:pt idx="0">
+                  <c:v>MLE</c:v>
+                </c:pt>
+                <c:pt idx="1">
+                  <c:v>Laplace</c:v>
+                </c:pt>
+                <c:pt idx="2">
+                  <c:v>Witten Bell</c:v>
+                </c:pt>
+                <c:pt idx="3">
+                  <c:v>Simple Good Turing</c:v>
+                </c:pt>
+              </c:strCache>
+            </c:strRef>
+          </c:cat>
+          <c:val>
+            <c:numRef>
+              <c:f>Sheet1!$X$4:$AA$4</c:f>
+              <c:numCache>
+                <c:formatCode>General</c:formatCode>
+                <c:ptCount val="4"/>
+                <c:pt idx="0">
+                  <c:v>29.32</c:v>
+                </c:pt>
+                <c:pt idx="1">
+                  <c:v>80.97</c:v>
+                </c:pt>
+                <c:pt idx="2">
+                  <c:v>89.82</c:v>
+                </c:pt>
+                <c:pt idx="3">
+                  <c:v>89.74</c:v>
+                </c:pt>
+              </c:numCache>
+            </c:numRef>
+          </c:val>
+        </c:ser>
+        <c:ser>
+          <c:idx val="1"/>
+          <c:order val="1"/>
+          <c:tx>
+            <c:strRef>
+              <c:f>Sheet1!$W$5</c:f>
+              <c:strCache>
+                <c:ptCount val="1"/>
+                <c:pt idx="0">
+                  <c:v>oovs</c:v>
+                </c:pt>
+              </c:strCache>
+            </c:strRef>
+          </c:tx>
+          <c:spPr>
+            <a:solidFill>
+              <a:schemeClr val="accent2"/>
+            </a:solidFill>
+            <a:ln>
+              <a:noFill/>
+            </a:ln>
+            <a:effectLst/>
+          </c:spPr>
+          <c:invertIfNegative val="0"/>
+          <c:cat>
+            <c:strRef>
+              <c:f>Sheet1!$X$3:$AA$3</c:f>
+              <c:strCache>
+                <c:ptCount val="4"/>
+                <c:pt idx="0">
+                  <c:v>MLE</c:v>
+                </c:pt>
+                <c:pt idx="1">
+                  <c:v>Laplace</c:v>
+                </c:pt>
+                <c:pt idx="2">
+                  <c:v>Witten Bell</c:v>
+                </c:pt>
+                <c:pt idx="3">
+                  <c:v>Simple Good Turing</c:v>
+                </c:pt>
+              </c:strCache>
+            </c:strRef>
+          </c:cat>
+          <c:val>
+            <c:numRef>
+              <c:f>Sheet1!$X$5:$AA$5</c:f>
+              <c:numCache>
+                <c:formatCode>General</c:formatCode>
+                <c:ptCount val="4"/>
+                <c:pt idx="0">
+                  <c:v>24.260815437286</c:v>
+                </c:pt>
+                <c:pt idx="1">
+                  <c:v>37.5816993464052</c:v>
+                </c:pt>
+                <c:pt idx="2">
+                  <c:v>50.2645502645502</c:v>
+                </c:pt>
+                <c:pt idx="3">
+                  <c:v>50.2956738250855</c:v>
+                </c:pt>
+              </c:numCache>
+            </c:numRef>
+          </c:val>
+        </c:ser>
+        <c:ser>
+          <c:idx val="2"/>
+          <c:order val="2"/>
+          <c:tx>
+            <c:strRef>
+              <c:f>Sheet1!$W$6</c:f>
+              <c:strCache>
+                <c:ptCount val="1"/>
+                <c:pt idx="0">
+                  <c:v>words with out punct's</c:v>
+                </c:pt>
+              </c:strCache>
+            </c:strRef>
+          </c:tx>
+          <c:spPr>
+            <a:solidFill>
+              <a:schemeClr val="accent3"/>
+            </a:solidFill>
+            <a:ln>
+              <a:noFill/>
+            </a:ln>
+            <a:effectLst/>
+          </c:spPr>
+          <c:invertIfNegative val="0"/>
+          <c:cat>
+            <c:strRef>
+              <c:f>Sheet1!$X$3:$AA$3</c:f>
+              <c:strCache>
+                <c:ptCount val="4"/>
+                <c:pt idx="0">
+                  <c:v>MLE</c:v>
+                </c:pt>
+                <c:pt idx="1">
+                  <c:v>Laplace</c:v>
+                </c:pt>
+                <c:pt idx="2">
+                  <c:v>Witten Bell</c:v>
+                </c:pt>
+                <c:pt idx="3">
+                  <c:v>Simple Good Turing</c:v>
+                </c:pt>
+              </c:strCache>
+            </c:strRef>
+          </c:cat>
+          <c:val>
+            <c:numRef>
+              <c:f>Sheet1!$X$6:$AA$6</c:f>
+              <c:numCache>
+                <c:formatCode>General</c:formatCode>
+                <c:ptCount val="4"/>
+                <c:pt idx="0">
+                  <c:v>31.0768062760976</c:v>
+                </c:pt>
+                <c:pt idx="1">
+                  <c:v>78.12223206377318</c:v>
+                </c:pt>
+                <c:pt idx="2">
+                  <c:v>88.36644312286467</c:v>
+                </c:pt>
+                <c:pt idx="3">
+                  <c:v>88.371504491965</c:v>
+                </c:pt>
+              </c:numCache>
+            </c:numRef>
+          </c:val>
+        </c:ser>
+        <c:ser>
+          <c:idx val="3"/>
+          <c:order val="3"/>
+          <c:tx>
+            <c:strRef>
+              <c:f>Sheet1!$W$7</c:f>
+              <c:strCache>
+                <c:ptCount val="1"/>
+                <c:pt idx="0">
+                  <c:v>top10 Highest Entropy words</c:v>
+                </c:pt>
+              </c:strCache>
+            </c:strRef>
+          </c:tx>
+          <c:spPr>
+            <a:solidFill>
+              <a:schemeClr val="accent4"/>
+            </a:solidFill>
+            <a:ln>
+              <a:noFill/>
+            </a:ln>
+            <a:effectLst/>
+          </c:spPr>
+          <c:invertIfNegative val="0"/>
+          <c:cat>
+            <c:strRef>
+              <c:f>Sheet1!$X$3:$AA$3</c:f>
+              <c:strCache>
+                <c:ptCount val="4"/>
+                <c:pt idx="0">
+                  <c:v>MLE</c:v>
+                </c:pt>
+                <c:pt idx="1">
+                  <c:v>Laplace</c:v>
+                </c:pt>
+                <c:pt idx="2">
+                  <c:v>Witten Bell</c:v>
+                </c:pt>
+                <c:pt idx="3">
+                  <c:v>Simple Good Turing</c:v>
+                </c:pt>
+              </c:strCache>
+            </c:strRef>
+          </c:cat>
+          <c:val>
+            <c:numRef>
+              <c:f>Sheet1!$X$7:$AA$7</c:f>
+              <c:numCache>
+                <c:formatCode>General</c:formatCode>
+                <c:ptCount val="4"/>
+                <c:pt idx="0">
+                  <c:v>19.626168224299</c:v>
+                </c:pt>
+                <c:pt idx="1">
+                  <c:v>55.1401869158878</c:v>
+                </c:pt>
+                <c:pt idx="2">
+                  <c:v>64.48598130841118</c:v>
+                </c:pt>
+                <c:pt idx="3">
+                  <c:v>62.61682242990649</c:v>
+                </c:pt>
+              </c:numCache>
+            </c:numRef>
+          </c:val>
+        </c:ser>
+        <c:dLbls>
+          <c:showLegendKey val="0"/>
+          <c:showVal val="0"/>
+          <c:showCatName val="0"/>
+          <c:showSerName val="0"/>
+          <c:showPercent val="0"/>
+          <c:showBubbleSize val="0"/>
+        </c:dLbls>
+        <c:gapWidth val="219"/>
+        <c:overlap val="-27"/>
+        <c:axId val="-2053240112"/>
+        <c:axId val="-2055172304"/>
+      </c:barChart>
+      <c:catAx>
+        <c:axId val="-2053240112"/>
+        <c:scaling>
+          <c:orientation val="minMax"/>
+        </c:scaling>
+        <c:delete val="0"/>
+        <c:axPos val="b"/>
+        <c:numFmt formatCode="General" sourceLinked="1"/>
+        <c:majorTickMark val="none"/>
+        <c:minorTickMark val="none"/>
+        <c:tickLblPos val="nextTo"/>
+        <c:spPr>
+          <a:noFill/>
+          <a:ln w="9525" cap="flat" cmpd="sng" algn="ctr">
+            <a:solidFill>
+              <a:schemeClr val="tx1">
+                <a:lumMod val="15000"/>
+                <a:lumOff val="85000"/>
+              </a:schemeClr>
+            </a:solidFill>
+            <a:round/>
+          </a:ln>
+          <a:effectLst/>
+        </c:spPr>
+        <c:txPr>
+          <a:bodyPr rot="-60000000" spcFirstLastPara="1" vertOverflow="ellipsis" vert="horz" wrap="square" anchor="ctr" anchorCtr="1"/>
+          <a:lstStyle/>
+          <a:p>
+            <a:pPr>
+              <a:defRPr sz="900" b="0" i="0" u="none" strike="noStrike" kern="1200" baseline="0">
+                <a:solidFill>
+                  <a:schemeClr val="tx1">
+                    <a:lumMod val="65000"/>
+                    <a:lumOff val="35000"/>
+                  </a:schemeClr>
+                </a:solidFill>
+                <a:latin typeface="+mn-lt"/>
+                <a:ea typeface="+mn-ea"/>
+                <a:cs typeface="+mn-cs"/>
+              </a:defRPr>
+            </a:pPr>
+            <a:endParaRPr lang="en-US"/>
+          </a:p>
+        </c:txPr>
+        <c:crossAx val="-2055172304"/>
+        <c:crosses val="autoZero"/>
+        <c:auto val="1"/>
+        <c:lblAlgn val="ctr"/>
+        <c:lblOffset val="100"/>
+        <c:noMultiLvlLbl val="0"/>
+      </c:catAx>
+      <c:valAx>
+        <c:axId val="-2055172304"/>
+        <c:scaling>
+          <c:orientation val="minMax"/>
+        </c:scaling>
+        <c:delete val="0"/>
+        <c:axPos val="l"/>
+        <c:majorGridlines>
+          <c:spPr>
+            <a:ln w="9525" cap="flat" cmpd="sng" algn="ctr">
+              <a:solidFill>
+                <a:schemeClr val="tx1">
+                  <a:lumMod val="15000"/>
+                  <a:lumOff val="85000"/>
+                </a:schemeClr>
+              </a:solidFill>
+              <a:round/>
+            </a:ln>
+            <a:effectLst/>
+          </c:spPr>
+        </c:majorGridlines>
+        <c:numFmt formatCode="General" sourceLinked="1"/>
+        <c:majorTickMark val="none"/>
+        <c:minorTickMark val="none"/>
+        <c:tickLblPos val="nextTo"/>
+        <c:spPr>
+          <a:noFill/>
+          <a:ln>
+            <a:noFill/>
+          </a:ln>
+          <a:effectLst/>
+        </c:spPr>
+        <c:txPr>
+          <a:bodyPr rot="-60000000" spcFirstLastPara="1" vertOverflow="ellipsis" vert="horz" wrap="square" anchor="ctr" anchorCtr="1"/>
+          <a:lstStyle/>
+          <a:p>
+            <a:pPr>
+              <a:defRPr sz="900" b="0" i="0" u="none" strike="noStrike" kern="1200" baseline="0">
+                <a:solidFill>
+                  <a:schemeClr val="tx1">
+                    <a:lumMod val="65000"/>
+                    <a:lumOff val="35000"/>
+                  </a:schemeClr>
+                </a:solidFill>
+                <a:latin typeface="+mn-lt"/>
+                <a:ea typeface="+mn-ea"/>
+                <a:cs typeface="+mn-cs"/>
+              </a:defRPr>
+            </a:pPr>
+            <a:endParaRPr lang="en-US"/>
+          </a:p>
+        </c:txPr>
+        <c:crossAx val="-2053240112"/>
+        <c:crosses val="autoZero"/>
+        <c:crossBetween val="between"/>
+      </c:valAx>
+      <c:spPr>
+        <a:noFill/>
+        <a:ln>
+          <a:noFill/>
+        </a:ln>
+        <a:effectLst/>
+      </c:spPr>
+    </c:plotArea>
+    <c:legend>
+      <c:legendPos val="b"/>
+      <c:overlay val="0"/>
+      <c:spPr>
+        <a:noFill/>
+        <a:ln>
+          <a:noFill/>
+        </a:ln>
+        <a:effectLst/>
+      </c:spPr>
+      <c:txPr>
+        <a:bodyPr rot="0" spcFirstLastPara="1" vertOverflow="ellipsis" vert="horz" wrap="square" anchor="ctr" anchorCtr="1"/>
+        <a:lstStyle/>
+        <a:p>
+          <a:pPr>
+            <a:defRPr sz="900" b="0" i="0" u="none" strike="noStrike" kern="1200" baseline="0">
+              <a:solidFill>
+                <a:schemeClr val="tx1">
+                  <a:lumMod val="65000"/>
+                  <a:lumOff val="35000"/>
+                </a:schemeClr>
+              </a:solidFill>
+              <a:latin typeface="+mn-lt"/>
+              <a:ea typeface="+mn-ea"/>
+              <a:cs typeface="+mn-cs"/>
+            </a:defRPr>
+          </a:pPr>
+          <a:endParaRPr lang="en-US"/>
+        </a:p>
+      </c:txPr>
+    </c:legend>
+    <c:plotVisOnly val="1"/>
+    <c:dispBlanksAs val="gap"/>
+    <c:showDLblsOverMax val="0"/>
+  </c:chart>
+  <c:spPr>
+    <a:solidFill>
+      <a:schemeClr val="bg1"/>
+    </a:solidFill>
+    <a:ln w="9525" cap="flat" cmpd="sng" algn="ctr">
+      <a:solidFill>
+        <a:schemeClr val="tx1">
+          <a:lumMod val="15000"/>
+          <a:lumOff val="85000"/>
+        </a:schemeClr>
+      </a:solidFill>
+      <a:round/>
+    </a:ln>
+    <a:effectLst/>
+  </c:spPr>
+  <c:txPr>
+    <a:bodyPr/>
+    <a:lstStyle/>
+    <a:p>
+      <a:pPr>
+        <a:defRPr/>
+      </a:pPr>
+      <a:endParaRPr lang="en-US"/>
+    </a:p>
+  </c:txPr>
+  <c:externalData r:id="rId3">
+    <c:autoUpdate val="0"/>
+  </c:externalData>
+</c:chartSpace>
+</file>
+
+<file path=word/charts/colors1.xml><?xml version="1.0" encoding="utf-8"?>
+<cs:colorStyle xmlns:cs="http://schemas.microsoft.com/office/drawing/2012/chartStyle" xmlns:a="http://schemas.openxmlformats.org/drawingml/2006/main" meth="cycle" id="10">
+  <a:schemeClr val="accent1"/>
+  <a:schemeClr val="accent2"/>
+  <a:schemeClr val="accent3"/>
+  <a:schemeClr val="accent4"/>
+  <a:schemeClr val="accent5"/>
+  <a:schemeClr val="accent6"/>
+  <cs:variation/>
+  <cs:variation>
+    <a:lumMod val="60000"/>
+  </cs:variation>
+  <cs:variation>
+    <a:lumMod val="80000"/>
+    <a:lumOff val="20000"/>
+  </cs:variation>
+  <cs:variation>
+    <a:lumMod val="80000"/>
+  </cs:variation>
+  <cs:variation>
+    <a:lumMod val="60000"/>
+    <a:lumOff val="40000"/>
+  </cs:variation>
+  <cs:variation>
+    <a:lumMod val="50000"/>
+  </cs:variation>
+  <cs:variation>
+    <a:lumMod val="70000"/>
+    <a:lumOff val="30000"/>
+  </cs:variation>
+  <cs:variation>
+    <a:lumMod val="70000"/>
+  </cs:variation>
+  <cs:variation>
+    <a:lumMod val="50000"/>
+    <a:lumOff val="50000"/>
+  </cs:variation>
+</cs:colorStyle>
+</file>
+
+<file path=word/charts/style1.xml><?xml version="1.0" encoding="utf-8"?>
+<cs:chartStyle xmlns:cs="http://schemas.microsoft.com/office/drawing/2012/chartStyle" xmlns:a="http://schemas.openxmlformats.org/drawingml/2006/main" id="201">
+  <cs:axisTitle>
+    <cs:lnRef idx="0"/>
+    <cs:fillRef idx="0"/>
+    <cs:effectRef idx="0"/>
+    <cs:fontRef idx="minor">
+      <a:schemeClr val="tx1">
+        <a:lumMod val="65000"/>
+        <a:lumOff val="35000"/>
+      </a:schemeClr>
+    </cs:fontRef>
+    <cs:defRPr sz="1000" kern="1200"/>
+  </cs:axisTitle>
+  <cs:categoryAxis>
+    <cs:lnRef idx="0"/>
+    <cs:fillRef idx="0"/>
+    <cs:effectRef idx="0"/>
+    <cs:fontRef idx="minor">
+      <a:schemeClr val="tx1">
+        <a:lumMod val="65000"/>
+        <a:lumOff val="35000"/>
+      </a:schemeClr>
+    </cs:fontRef>
+    <cs:spPr>
+      <a:ln w="9525" cap="flat" cmpd="sng" algn="ctr">
+        <a:solidFill>
+          <a:schemeClr val="tx1">
+            <a:lumMod val="15000"/>
+            <a:lumOff val="85000"/>
+          </a:schemeClr>
+        </a:solidFill>
+        <a:round/>
+      </a:ln>
+    </cs:spPr>
+    <cs:defRPr sz="900" kern="1200"/>
+  </cs:categoryAxis>
+  <cs:chartArea mods="allowNoFillOverride allowNoLineOverride">
+    <cs:lnRef idx="0"/>
+    <cs:fillRef idx="0"/>
+    <cs:effectRef idx="0"/>
+    <cs:fontRef idx="minor">
+      <a:schemeClr val="tx1"/>
+    </cs:fontRef>
+    <cs:spPr>
+      <a:solidFill>
+        <a:schemeClr val="bg1"/>
+      </a:solidFill>
+      <a:ln w="9525" cap="flat" cmpd="sng" algn="ctr">
+        <a:solidFill>
+          <a:schemeClr val="tx1">
+            <a:lumMod val="15000"/>
+            <a:lumOff val="85000"/>
+          </a:schemeClr>
+        </a:solidFill>
+        <a:round/>
+      </a:ln>
+    </cs:spPr>
+    <cs:defRPr sz="1000" kern="1200"/>
+  </cs:chartArea>
+  <cs:dataLabel>
+    <cs:lnRef idx="0"/>
+    <cs:fillRef idx="0"/>
+    <cs:effectRef idx="0"/>
+    <cs:fontRef idx="minor">
+      <a:schemeClr val="tx1">
+        <a:lumMod val="75000"/>
+        <a:lumOff val="25000"/>
+      </a:schemeClr>
+    </cs:fontRef>
+    <cs:defRPr sz="900" kern="1200"/>
+  </cs:dataLabel>
+  <cs:dataLabelCallout>
+    <cs:lnRef idx="0"/>
+    <cs:fillRef idx="0"/>
+    <cs:effectRef idx="0"/>
+    <cs:fontRef idx="minor">
+      <a:schemeClr val="dk1">
+        <a:lumMod val="65000"/>
+        <a:lumOff val="35000"/>
+      </a:schemeClr>
+    </cs:fontRef>
+    <cs:spPr>
+      <a:solidFill>
+        <a:schemeClr val="lt1"/>
+      </a:solidFill>
+      <a:ln>
+        <a:solidFill>
+          <a:schemeClr val="dk1">
+            <a:lumMod val="25000"/>
+            <a:lumOff val="75000"/>
+          </a:schemeClr>
+        </a:solidFill>
+      </a:ln>
+    </cs:spPr>
+    <cs:defRPr sz="900" kern="1200"/>
+    <cs:bodyPr rot="0" spcFirstLastPara="1" vertOverflow="clip" horzOverflow="clip" vert="horz" wrap="square" lIns="36576" tIns="18288" rIns="36576" bIns="18288" anchor="ctr" anchorCtr="1">
+      <a:spAutoFit/>
+    </cs:bodyPr>
+  </cs:dataLabelCallout>
+  <cs:dataPoint>
+    <cs:lnRef idx="0"/>
+    <cs:fillRef idx="1">
+      <cs:styleClr val="auto"/>
+    </cs:fillRef>
+    <cs:effectRef idx="0"/>
+    <cs:fontRef idx="minor">
+      <a:schemeClr val="tx1"/>
+    </cs:fontRef>
+  </cs:dataPoint>
+  <cs:dataPoint3D>
+    <cs:lnRef idx="0"/>
+    <cs:fillRef idx="1">
+      <cs:styleClr val="auto"/>
+    </cs:fillRef>
+    <cs:effectRef idx="0"/>
+    <cs:fontRef idx="minor">
+      <a:schemeClr val="tx1"/>
+    </cs:fontRef>
+  </cs:dataPoint3D>
+  <cs:dataPointLine>
+    <cs:lnRef idx="0">
+      <cs:styleClr val="auto"/>
+    </cs:lnRef>
+    <cs:fillRef idx="1"/>
+    <cs:effectRef idx="0"/>
+    <cs:fontRef idx="minor">
+      <a:schemeClr val="tx1"/>
+    </cs:fontRef>
+    <cs:spPr>
+      <a:ln w="28575" cap="rnd">
+        <a:solidFill>
+          <a:schemeClr val="phClr"/>
+        </a:solidFill>
+        <a:round/>
+      </a:ln>
+    </cs:spPr>
+  </cs:dataPointLine>
+  <cs:dataPointMarker>
+    <cs:lnRef idx="0">
+      <cs:styleClr val="auto"/>
+    </cs:lnRef>
+    <cs:fillRef idx="1">
+      <cs:styleClr val="auto"/>
+    </cs:fillRef>
+    <cs:effectRef idx="0"/>
+    <cs:fontRef idx="minor">
+      <a:schemeClr val="tx1"/>
+    </cs:fontRef>
+    <cs:spPr>
+      <a:ln w="9525">
+        <a:solidFill>
+          <a:schemeClr val="phClr"/>
+        </a:solidFill>
+      </a:ln>
+    </cs:spPr>
+  </cs:dataPointMarker>
+  <cs:dataPointMarkerLayout symbol="circle" size="5"/>
+  <cs:dataPointWireframe>
+    <cs:lnRef idx="0">
+      <cs:styleClr val="auto"/>
+    </cs:lnRef>
+    <cs:fillRef idx="1"/>
+    <cs:effectRef idx="0"/>
+    <cs:fontRef idx="minor">
+      <a:schemeClr val="tx1"/>
+    </cs:fontRef>
+    <cs:spPr>
+      <a:ln w="9525" cap="rnd">
+        <a:solidFill>
+          <a:schemeClr val="phClr"/>
+        </a:solidFill>
+        <a:round/>
+      </a:ln>
+    </cs:spPr>
+  </cs:dataPointWireframe>
+  <cs:dataTable>
+    <cs:lnRef idx="0"/>
+    <cs:fillRef idx="0"/>
+    <cs:effectRef idx="0"/>
+    <cs:fontRef idx="minor">
+      <a:schemeClr val="tx1">
+        <a:lumMod val="65000"/>
+        <a:lumOff val="35000"/>
+      </a:schemeClr>
+    </cs:fontRef>
+    <cs:spPr>
+      <a:noFill/>
+      <a:ln w="9525" cap="flat" cmpd="sng" algn="ctr">
+        <a:solidFill>
+          <a:schemeClr val="tx1">
+            <a:lumMod val="15000"/>
+            <a:lumOff val="85000"/>
+          </a:schemeClr>
+        </a:solidFill>
+        <a:round/>
+      </a:ln>
+    </cs:spPr>
+    <cs:defRPr sz="900" kern="1200"/>
+  </cs:dataTable>
+  <cs:downBar>
+    <cs:lnRef idx="0"/>
+    <cs:fillRef idx="0"/>
+    <cs:effectRef idx="0"/>
+    <cs:fontRef idx="minor">
+      <a:schemeClr val="dk1"/>
+    </cs:fontRef>
+    <cs:spPr>
+      <a:solidFill>
+        <a:schemeClr val="dk1">
+          <a:lumMod val="65000"/>
+          <a:lumOff val="35000"/>
+        </a:schemeClr>
+      </a:solidFill>
+      <a:ln w="9525">
+        <a:solidFill>
+          <a:schemeClr val="tx1">
+            <a:lumMod val="65000"/>
+            <a:lumOff val="35000"/>
+          </a:schemeClr>
+        </a:solidFill>
+      </a:ln>
+    </cs:spPr>
+  </cs:downBar>
+  <cs:dropLine>
+    <cs:lnRef idx="0"/>
+    <cs:fillRef idx="0"/>
+    <cs:effectRef idx="0"/>
+    <cs:fontRef idx="minor">
+      <a:schemeClr val="tx1"/>
+    </cs:fontRef>
+    <cs:spPr>
+      <a:ln w="9525" cap="flat" cmpd="sng" algn="ctr">
+        <a:solidFill>
+          <a:schemeClr val="tx1">
+            <a:lumMod val="35000"/>
+            <a:lumOff val="65000"/>
+          </a:schemeClr>
+        </a:solidFill>
+        <a:round/>
+      </a:ln>
+    </cs:spPr>
+  </cs:dropLine>
+  <cs:errorBar>
+    <cs:lnRef idx="0"/>
+    <cs:fillRef idx="0"/>
+    <cs:effectRef idx="0"/>
+    <cs:fontRef idx="minor">
+      <a:schemeClr val="tx1"/>
+    </cs:fontRef>
+    <cs:spPr>
+      <a:ln w="9525" cap="flat" cmpd="sng" algn="ctr">
+        <a:solidFill>
+          <a:schemeClr val="tx1">
+            <a:lumMod val="65000"/>
+            <a:lumOff val="35000"/>
+          </a:schemeClr>
+        </a:solidFill>
+        <a:round/>
+      </a:ln>
+    </cs:spPr>
+  </cs:errorBar>
+  <cs:floor>
+    <cs:lnRef idx="0"/>
+    <cs:fillRef idx="0"/>
+    <cs:effectRef idx="0"/>
+    <cs:fontRef idx="minor">
+      <a:schemeClr val="tx1"/>
+    </cs:fontRef>
+    <cs:spPr>
+      <a:noFill/>
+      <a:ln>
+        <a:noFill/>
+      </a:ln>
+    </cs:spPr>
+  </cs:floor>
+  <cs:gridlineMajor>
+    <cs:lnRef idx="0"/>
+    <cs:fillRef idx="0"/>
+    <cs:effectRef idx="0"/>
+    <cs:fontRef idx="minor">
+      <a:schemeClr val="tx1"/>
+    </cs:fontRef>
+    <cs:spPr>
+      <a:ln w="9525" cap="flat" cmpd="sng" algn="ctr">
+        <a:solidFill>
+          <a:schemeClr val="tx1">
+            <a:lumMod val="15000"/>
+            <a:lumOff val="85000"/>
+          </a:schemeClr>
+        </a:solidFill>
+        <a:round/>
+      </a:ln>
+    </cs:spPr>
+  </cs:gridlineMajor>
+  <cs:gridlineMinor>
+    <cs:lnRef idx="0"/>
+    <cs:fillRef idx="0"/>
+    <cs:effectRef idx="0"/>
+    <cs:fontRef idx="minor">
+      <a:schemeClr val="tx1"/>
+    </cs:fontRef>
+    <cs:spPr>
+      <a:ln w="9525" cap="flat" cmpd="sng" algn="ctr">
+        <a:solidFill>
+          <a:schemeClr val="tx1">
+            <a:lumMod val="5000"/>
+            <a:lumOff val="95000"/>
+          </a:schemeClr>
+        </a:solidFill>
+        <a:round/>
+      </a:ln>
+    </cs:spPr>
+  </cs:gridlineMinor>
+  <cs:hiLoLine>
+    <cs:lnRef idx="0"/>
+    <cs:fillRef idx="0"/>
+    <cs:effectRef idx="0"/>
+    <cs:fontRef idx="minor">
+      <a:schemeClr val="tx1"/>
+    </cs:fontRef>
+    <cs:spPr>
+      <a:ln w="9525" cap="flat" cmpd="sng" algn="ctr">
+        <a:solidFill>
+          <a:schemeClr val="tx1">
+            <a:lumMod val="75000"/>
+            <a:lumOff val="25000"/>
+          </a:schemeClr>
+        </a:solidFill>
+        <a:round/>
+      </a:ln>
+    </cs:spPr>
+  </cs:hiLoLine>
+  <cs:leaderLine>
+    <cs:lnRef idx="0"/>
+    <cs:fillRef idx="0"/>
+    <cs:effectRef idx="0"/>
+    <cs:fontRef idx="minor">
+      <a:schemeClr val="tx1"/>
+    </cs:fontRef>
+    <cs:spPr>
+      <a:ln w="9525" cap="flat" cmpd="sng" algn="ctr">
+        <a:solidFill>
+          <a:schemeClr val="tx1">
+            <a:lumMod val="35000"/>
+            <a:lumOff val="65000"/>
+          </a:schemeClr>
+        </a:solidFill>
+        <a:round/>
+      </a:ln>
+    </cs:spPr>
+  </cs:leaderLine>
+  <cs:legend>
+    <cs:lnRef idx="0"/>
+    <cs:fillRef idx="0"/>
+    <cs:effectRef idx="0"/>
+    <cs:fontRef idx="minor">
+      <a:schemeClr val="tx1">
+        <a:lumMod val="65000"/>
+        <a:lumOff val="35000"/>
+      </a:schemeClr>
+    </cs:fontRef>
+    <cs:defRPr sz="900" kern="1200"/>
+  </cs:legend>
+  <cs:plotArea mods="allowNoFillOverride allowNoLineOverride">
+    <cs:lnRef idx="0"/>
+    <cs:fillRef idx="0"/>
+    <cs:effectRef idx="0"/>
+    <cs:fontRef idx="minor">
+      <a:schemeClr val="tx1"/>
+    </cs:fontRef>
+  </cs:plotArea>
+  <cs:plotArea3D mods="allowNoFillOverride allowNoLineOverride">
+    <cs:lnRef idx="0"/>
+    <cs:fillRef idx="0"/>
+    <cs:effectRef idx="0"/>
+    <cs:fontRef idx="minor">
+      <a:schemeClr val="tx1"/>
+    </cs:fontRef>
+  </cs:plotArea3D>
+  <cs:seriesAxis>
+    <cs:lnRef idx="0"/>
+    <cs:fillRef idx="0"/>
+    <cs:effectRef idx="0"/>
+    <cs:fontRef idx="minor">
+      <a:schemeClr val="tx1">
+        <a:lumMod val="65000"/>
+        <a:lumOff val="35000"/>
+      </a:schemeClr>
+    </cs:fontRef>
+    <cs:defRPr sz="900" kern="1200"/>
+  </cs:seriesAxis>
+  <cs:seriesLine>
+    <cs:lnRef idx="0"/>
+    <cs:fillRef idx="0"/>
+    <cs:effectRef idx="0"/>
+    <cs:fontRef idx="minor">
+      <a:schemeClr val="tx1"/>
+    </cs:fontRef>
+    <cs:spPr>
+      <a:ln w="9525" cap="flat" cmpd="sng" algn="ctr">
+        <a:solidFill>
+          <a:schemeClr val="tx1">
+            <a:lumMod val="35000"/>
+            <a:lumOff val="65000"/>
+          </a:schemeClr>
+        </a:solidFill>
+        <a:round/>
+      </a:ln>
+    </cs:spPr>
+  </cs:seriesLine>
+  <cs:title>
+    <cs:lnRef idx="0"/>
+    <cs:fillRef idx="0"/>
+    <cs:effectRef idx="0"/>
+    <cs:fontRef idx="minor">
+      <a:schemeClr val="tx1">
+        <a:lumMod val="65000"/>
+        <a:lumOff val="35000"/>
+      </a:schemeClr>
+    </cs:fontRef>
+    <cs:defRPr sz="1400" b="0" kern="1200" spc="0" baseline="0"/>
+  </cs:title>
+  <cs:trendline>
+    <cs:lnRef idx="0">
+      <cs:styleClr val="auto"/>
+    </cs:lnRef>
+    <cs:fillRef idx="0"/>
+    <cs:effectRef idx="0"/>
+    <cs:fontRef idx="minor">
+      <a:schemeClr val="tx1"/>
+    </cs:fontRef>
+    <cs:spPr>
+      <a:ln w="19050" cap="rnd">
+        <a:solidFill>
+          <a:schemeClr val="phClr"/>
+        </a:solidFill>
+        <a:prstDash val="sysDot"/>
+      </a:ln>
+    </cs:spPr>
+  </cs:trendline>
+  <cs:trendlineLabel>
+    <cs:lnRef idx="0"/>
+    <cs:fillRef idx="0"/>
+    <cs:effectRef idx="0"/>
+    <cs:fontRef idx="minor">
+      <a:schemeClr val="tx1">
+        <a:lumMod val="65000"/>
+        <a:lumOff val="35000"/>
+      </a:schemeClr>
+    </cs:fontRef>
+    <cs:defRPr sz="900" kern="1200"/>
+  </cs:trendlineLabel>
+  <cs:upBar>
+    <cs:lnRef idx="0"/>
+    <cs:fillRef idx="0"/>
+    <cs:effectRef idx="0"/>
+    <cs:fontRef idx="minor">
+      <a:schemeClr val="dk1"/>
+    </cs:fontRef>
+    <cs:spPr>
+      <a:solidFill>
+        <a:schemeClr val="lt1"/>
+      </a:solidFill>
+      <a:ln w="9525">
+        <a:solidFill>
+          <a:schemeClr val="tx1">
+            <a:lumMod val="15000"/>
+            <a:lumOff val="85000"/>
+          </a:schemeClr>
+        </a:solidFill>
+      </a:ln>
+    </cs:spPr>
+  </cs:upBar>
+  <cs:valueAxis>
+    <cs:lnRef idx="0"/>
+    <cs:fillRef idx="0"/>
+    <cs:effectRef idx="0"/>
+    <cs:fontRef idx="minor">
+      <a:schemeClr val="tx1">
+        <a:lumMod val="65000"/>
+        <a:lumOff val="35000"/>
+      </a:schemeClr>
+    </cs:fontRef>
+    <cs:defRPr sz="900" kern="1200"/>
+  </cs:valueAxis>
+  <cs:wall>
+    <cs:lnRef idx="0"/>
+    <cs:fillRef idx="0"/>
+    <cs:effectRef idx="0"/>
+    <cs:fontRef idx="minor">
+      <a:schemeClr val="tx1"/>
+    </cs:fontRef>
+    <cs:spPr>
+      <a:noFill/>
+      <a:ln>
+        <a:noFill/>
+      </a:ln>
+    </cs:spPr>
+  </cs:wall>
+</cs:chartStyle>
+</file>
+
 <file path=word/theme/theme1.xml><?xml version="1.0" encoding="utf-8"?>
 <a:theme xmlns:a="http://schemas.openxmlformats.org/drawingml/2006/main" name="Office Theme">
   <a:themeElements>
@@ -2871,4 +4143,16 @@
     </a:ext>
   </a:extLst>
 </a:theme>
+</file>
+
+<file path=customXml/item1.xml><?xml version="1.0" encoding="utf-8"?>
+<b:Sources xmlns:b="http://schemas.openxmlformats.org/officeDocument/2006/bibliography" xmlns="http://schemas.openxmlformats.org/officeDocument/2006/bibliography" SelectedStyle="/APASixthEditionOfficeOnline.xsl" StyleName="APA"/>
+</file>
+
+<file path=customXml/itemProps1.xml><?xml version="1.0" encoding="utf-8"?>
+<ds:datastoreItem xmlns:ds="http://schemas.openxmlformats.org/officeDocument/2006/customXml" ds:itemID="{26227510-4313-C340-B18B-B4AD365D62F3}">
+  <ds:schemaRefs>
+    <ds:schemaRef ds:uri="http://schemas.openxmlformats.org/officeDocument/2006/bibliography"/>
+  </ds:schemaRefs>
+</ds:datastoreItem>
 </file>
</xml_diff>